<commit_message>
Made changes to font
</commit_message>
<xml_diff>
--- a/Data Requirements and Source.docx
+++ b/Data Requirements and Source.docx
@@ -6,20 +6,17 @@
       <w:pPr>
         <w:pStyle w:val="Heading1"/>
         <w:rPr>
+          <w:rFonts w:ascii="Helvetica" w:hAnsi="Helvetica"/>
           <w:b/>
         </w:rPr>
       </w:pPr>
+      <w:bookmarkStart w:id="0" w:name="_GoBack"/>
       <w:r>
         <w:rPr>
+          <w:rFonts w:ascii="Helvetica" w:hAnsi="Helvetica"/>
           <w:b/>
         </w:rPr>
-        <w:t>Data</w:t>
-      </w:r>
-      <w:r>
-        <w:rPr>
-          <w:b/>
-        </w:rPr>
-        <w:t xml:space="preserve"> Requirements and Source</w:t>
+        <w:t>Data Requirements and Source</w:t>
       </w:r>
     </w:p>
     <w:p>
@@ -27,13 +24,13 @@
         <w:shd w:val="clear" w:color="auto" w:fill="FFFFFF"/>
         <w:spacing w:before="206"/>
         <w:rPr>
-          <w:rFonts w:ascii="Georgia" w:eastAsia="Times New Roman" w:hAnsi="Georgia" w:cs="Times New Roman"/>
+          <w:rFonts w:ascii="Helvetica" w:eastAsia="Times New Roman" w:hAnsi="Helvetica" w:cs="Times New Roman"/>
           <w:spacing w:val="-1"/>
         </w:rPr>
       </w:pPr>
       <w:r>
         <w:rPr>
-          <w:rFonts w:ascii="Georgia" w:eastAsia="Times New Roman" w:hAnsi="Georgia" w:cs="Times New Roman"/>
+          <w:rFonts w:ascii="Helvetica" w:eastAsia="Times New Roman" w:hAnsi="Helvetica" w:cs="Times New Roman"/>
           <w:spacing w:val="-1"/>
         </w:rPr>
         <w:t>The data requirements for this project would be satisfied by multiple sources</w:t>
@@ -49,13 +46,13 @@
         <w:shd w:val="clear" w:color="auto" w:fill="FFFFFF"/>
         <w:spacing w:before="206"/>
         <w:rPr>
-          <w:rFonts w:ascii="Georgia" w:eastAsia="Times New Roman" w:hAnsi="Georgia" w:cs="Times New Roman"/>
+          <w:rFonts w:ascii="Helvetica" w:eastAsia="Times New Roman" w:hAnsi="Helvetica" w:cs="Times New Roman"/>
           <w:spacing w:val="-1"/>
         </w:rPr>
       </w:pPr>
       <w:r>
         <w:rPr>
-          <w:rFonts w:ascii="Georgia" w:eastAsia="Times New Roman" w:hAnsi="Georgia" w:cs="Times New Roman"/>
+          <w:rFonts w:ascii="Helvetica" w:eastAsia="Times New Roman" w:hAnsi="Helvetica" w:cs="Times New Roman"/>
           <w:spacing w:val="-1"/>
         </w:rPr>
         <w:t>Wikipedia about Bangalore and to an extent Kaggle Dataset – By using this data set we’ll get Boroughs, neighbourhoods, co-ordinates of each neighbourhood</w:t>
@@ -67,7 +64,7 @@
         <w:shd w:val="clear" w:color="auto" w:fill="FFFFFF"/>
         <w:spacing w:before="206"/>
         <w:rPr>
-          <w:rFonts w:ascii="Georgia" w:eastAsia="Times New Roman" w:hAnsi="Georgia" w:cs="Times New Roman"/>
+          <w:rFonts w:ascii="Helvetica" w:eastAsia="Times New Roman" w:hAnsi="Helvetica" w:cs="Times New Roman"/>
           <w:spacing w:val="-1"/>
         </w:rPr>
       </w:pPr>
@@ -82,67 +79,23 @@
         <w:shd w:val="clear" w:color="auto" w:fill="FFFFFF"/>
         <w:spacing w:before="206"/>
         <w:rPr>
-          <w:rFonts w:ascii="Georgia" w:eastAsia="Times New Roman" w:hAnsi="Georgia" w:cs="Times New Roman"/>
+          <w:rFonts w:ascii="Helvetica" w:eastAsia="Times New Roman" w:hAnsi="Helvetica" w:cs="Times New Roman"/>
           <w:spacing w:val="-1"/>
         </w:rPr>
       </w:pPr>
       <w:r>
         <w:rPr>
-          <w:rFonts w:ascii="Georgia" w:eastAsia="Times New Roman" w:hAnsi="Georgia" w:cs="Times New Roman"/>
-          <w:spacing w:val="-1"/>
-        </w:rPr>
-        <w:t xml:space="preserve">Foursquare API - </w:t>
-      </w:r>
-      <w:r>
-        <w:rPr>
-          <w:rFonts w:ascii="Georgia" w:eastAsia="Times New Roman" w:hAnsi="Georgia" w:cs="Times New Roman"/>
-          <w:spacing w:val="-1"/>
-        </w:rPr>
-        <w:t xml:space="preserve">By using this </w:t>
-      </w:r>
-      <w:r>
-        <w:rPr>
-          <w:rFonts w:ascii="Georgia" w:eastAsia="Times New Roman" w:hAnsi="Georgia" w:cs="Times New Roman"/>
-          <w:spacing w:val="-1"/>
-        </w:rPr>
-        <w:t>API</w:t>
-      </w:r>
-      <w:bookmarkStart w:id="0" w:name="_GoBack"/>
-      <w:bookmarkEnd w:id="0"/>
-      <w:r>
-        <w:rPr>
-          <w:rFonts w:ascii="Georgia" w:eastAsia="Times New Roman" w:hAnsi="Georgia" w:cs="Times New Roman"/>
-          <w:spacing w:val="-1"/>
-        </w:rPr>
-        <w:t>,</w:t>
-      </w:r>
-      <w:r>
-        <w:rPr>
-          <w:rFonts w:ascii="Georgia" w:eastAsia="Times New Roman" w:hAnsi="Georgia" w:cs="Times New Roman"/>
-          <w:spacing w:val="-1"/>
-        </w:rPr>
-        <w:t xml:space="preserve"> we will get all the venues in </w:t>
-      </w:r>
-      <w:r>
-        <w:rPr>
-          <w:rFonts w:ascii="Georgia" w:eastAsia="Times New Roman" w:hAnsi="Georgia" w:cs="Times New Roman"/>
-          <w:spacing w:val="-1"/>
-        </w:rPr>
-        <w:t xml:space="preserve">each </w:t>
-      </w:r>
-      <w:r>
-        <w:rPr>
-          <w:rFonts w:ascii="Georgia" w:eastAsia="Times New Roman" w:hAnsi="Georgia" w:cs="Times New Roman"/>
-          <w:spacing w:val="-1"/>
-        </w:rPr>
-        <w:t>neighbourhood</w:t>
+          <w:rFonts w:ascii="Helvetica" w:eastAsia="Times New Roman" w:hAnsi="Helvetica" w:cs="Times New Roman"/>
+          <w:spacing w:val="-1"/>
+        </w:rPr>
+        <w:t>Foursquare API - By using this API, we will get all the venues in each neighbourhood</w:t>
       </w:r>
     </w:p>
     <w:p>
       <w:pPr>
         <w:pStyle w:val="ListParagraph"/>
         <w:rPr>
-          <w:rFonts w:ascii="Georgia" w:eastAsia="Times New Roman" w:hAnsi="Georgia" w:cs="Times New Roman"/>
+          <w:rFonts w:ascii="Helvetica" w:eastAsia="Times New Roman" w:hAnsi="Helvetica" w:cs="Times New Roman"/>
           <w:spacing w:val="-1"/>
         </w:rPr>
       </w:pPr>
@@ -157,13 +110,13 @@
         <w:shd w:val="clear" w:color="auto" w:fill="FFFFFF"/>
         <w:spacing w:before="206"/>
         <w:rPr>
-          <w:rFonts w:ascii="Georgia" w:eastAsia="Times New Roman" w:hAnsi="Georgia" w:cs="Times New Roman"/>
+          <w:rFonts w:ascii="Helvetica" w:eastAsia="Times New Roman" w:hAnsi="Helvetica" w:cs="Times New Roman"/>
           <w:spacing w:val="-1"/>
         </w:rPr>
       </w:pPr>
       <w:r>
         <w:rPr>
-          <w:rFonts w:ascii="Georgia" w:eastAsia="Times New Roman" w:hAnsi="Georgia" w:cs="Times New Roman"/>
+          <w:rFonts w:ascii="Helvetica" w:eastAsia="Times New Roman" w:hAnsi="Helvetica" w:cs="Times New Roman"/>
           <w:spacing w:val="-1"/>
         </w:rPr>
         <w:t>Population data for each neighbourhood in Bangalore – This is a difficult one to get but have taken approximate values given the size of Bangalore today which is around 12 million</w:t>
@@ -173,7 +126,7 @@
       <w:pPr>
         <w:pStyle w:val="ListParagraph"/>
         <w:rPr>
-          <w:rFonts w:ascii="Georgia" w:eastAsia="Times New Roman" w:hAnsi="Georgia" w:cs="Times New Roman"/>
+          <w:rFonts w:ascii="Helvetica" w:eastAsia="Times New Roman" w:hAnsi="Helvetica" w:cs="Times New Roman"/>
           <w:spacing w:val="-1"/>
         </w:rPr>
       </w:pPr>
@@ -188,32 +141,19 @@
         <w:shd w:val="clear" w:color="auto" w:fill="FFFFFF"/>
         <w:spacing w:before="206"/>
         <w:rPr>
-          <w:rFonts w:ascii="Georgia" w:eastAsia="Times New Roman" w:hAnsi="Georgia" w:cs="Times New Roman"/>
+          <w:rFonts w:ascii="Helvetica" w:eastAsia="Times New Roman" w:hAnsi="Helvetica" w:cs="Times New Roman"/>
           <w:spacing w:val="-1"/>
         </w:rPr>
       </w:pPr>
       <w:r>
         <w:rPr>
-          <w:rFonts w:ascii="Georgia" w:eastAsia="Times New Roman" w:hAnsi="Georgia" w:cs="Times New Roman"/>
-          <w:spacing w:val="-1"/>
-        </w:rPr>
-        <w:t>Geocoder python</w:t>
-      </w:r>
-      <w:r>
-        <w:rPr>
-          <w:rFonts w:ascii="Georgia" w:eastAsia="Times New Roman" w:hAnsi="Georgia" w:cs="Times New Roman"/>
-          <w:spacing w:val="-1"/>
-        </w:rPr>
-        <w:t xml:space="preserve"> - </w:t>
-      </w:r>
-      <w:r>
-        <w:rPr>
-          <w:rFonts w:ascii="Georgia" w:eastAsia="Times New Roman" w:hAnsi="Georgia" w:cs="Times New Roman"/>
-          <w:spacing w:val="-1"/>
-        </w:rPr>
-        <w:t>Neighbourhood coordinates of each locality of Bangalore city</w:t>
+          <w:rFonts w:ascii="Helvetica" w:eastAsia="Times New Roman" w:hAnsi="Helvetica" w:cs="Times New Roman"/>
+          <w:spacing w:val="-1"/>
+        </w:rPr>
+        <w:t>Geocoder python - Neighbourhood coordinates of each locality of Bangalore city</w:t>
       </w:r>
     </w:p>
+    <w:bookmarkEnd w:id="0"/>
     <w:p>
       <w:pPr>
         <w:shd w:val="clear" w:color="auto" w:fill="FFFFFF"/>

</xml_diff>